<commit_message>
upload interaction plot visualizing different slope lines
</commit_message>
<xml_diff>
--- a/Online_Learning_Study/HUDM 5123 Gian Zlupko Proposal.docx
+++ b/Online_Learning_Study/HUDM 5123 Gian Zlupko Proposal.docx
@@ -46,7 +46,6 @@
     </w:p>
     <w:p>
       <w:pPr>
-        <w:jc w:val="right"/>
         <w:rPr>
           <w:rFonts w:ascii="Times New Roman" w:hAnsi="Times New Roman" w:cs="Times New Roman"/>
         </w:rPr>
@@ -54,70 +53,284 @@
     </w:p>
     <w:p>
       <w:pPr>
-        <w:rPr>
-          <w:rFonts w:ascii="Times New Roman" w:hAnsi="Times New Roman" w:cs="Times New Roman"/>
-        </w:rPr>
-      </w:pPr>
+        <w:pStyle w:val="NormalWeb"/>
+      </w:pPr>
+      <w:r>
+        <w:rPr>
+          <w:rFonts w:ascii="TimesNewRomanPSMT" w:hAnsi="TimesNewRomanPSMT"/>
+        </w:rPr>
+        <w:t>Description of the data set:</w:t>
+      </w:r>
     </w:p>
     <w:p>
       <w:pPr>
-        <w:rPr>
-          <w:rFonts w:ascii="Times New Roman" w:hAnsi="Times New Roman" w:cs="Times New Roman"/>
-        </w:rPr>
-      </w:pPr>
+        <w:pStyle w:val="NormalWeb"/>
+        <w:numPr>
+          <w:ilvl w:val="0"/>
+          <w:numId w:val="3"/>
+        </w:numPr>
+      </w:pPr>
+      <w:r>
+        <w:rPr>
+          <w:rFonts w:ascii="TimesNewRomanPSMT" w:hAnsi="TimesNewRomanPSMT"/>
+        </w:rPr>
+        <w:t xml:space="preserve">provide some context about where the data come from including any original research questions that have already been investigated in other work (1 </w:t>
+      </w:r>
+      <w:proofErr w:type="spellStart"/>
+      <w:r>
+        <w:rPr>
+          <w:rFonts w:ascii="TimesNewRomanPSMT" w:hAnsi="TimesNewRomanPSMT"/>
+        </w:rPr>
+        <w:t>pt</w:t>
+      </w:r>
+      <w:proofErr w:type="spellEnd"/>
+      <w:r>
+        <w:rPr>
+          <w:rFonts w:ascii="TimesNewRomanPSMT" w:hAnsi="TimesNewRomanPSMT"/>
+        </w:rPr>
+        <w:t>)</w:t>
+      </w:r>
     </w:p>
     <w:p>
       <w:pPr>
-        <w:rPr>
-          <w:rFonts w:ascii="Times New Roman" w:hAnsi="Times New Roman" w:cs="Times New Roman"/>
-        </w:rPr>
-      </w:pPr>
-      <w:r>
-        <w:rPr>
-          <w:rFonts w:ascii="Times New Roman" w:hAnsi="Times New Roman" w:cs="Times New Roman"/>
-        </w:rPr>
-        <w:t xml:space="preserve">Overview </w:t>
+        <w:pStyle w:val="NormalWeb"/>
+        <w:numPr>
+          <w:ilvl w:val="0"/>
+          <w:numId w:val="3"/>
+        </w:numPr>
+      </w:pPr>
+      <w:r>
+        <w:rPr>
+          <w:rFonts w:ascii="TimesNewRomanPSMT" w:hAnsi="TimesNewRomanPSMT"/>
+        </w:rPr>
+        <w:t xml:space="preserve">if the data come from a paper, include the citation in APA format (1 </w:t>
+      </w:r>
+      <w:proofErr w:type="spellStart"/>
+      <w:r>
+        <w:rPr>
+          <w:rFonts w:ascii="TimesNewRomanPSMT" w:hAnsi="TimesNewRomanPSMT"/>
+        </w:rPr>
+        <w:t>pt</w:t>
+      </w:r>
+      <w:proofErr w:type="spellEnd"/>
+      <w:r>
+        <w:rPr>
+          <w:rFonts w:ascii="TimesNewRomanPSMT" w:hAnsi="TimesNewRomanPSMT"/>
+        </w:rPr>
+        <w:t>)</w:t>
       </w:r>
     </w:p>
     <w:p>
       <w:pPr>
-        <w:rPr>
-          <w:rFonts w:ascii="Times New Roman" w:hAnsi="Times New Roman" w:cs="Times New Roman"/>
-        </w:rPr>
-      </w:pPr>
+        <w:pStyle w:val="NormalWeb"/>
+        <w:numPr>
+          <w:ilvl w:val="0"/>
+          <w:numId w:val="3"/>
+        </w:numPr>
+      </w:pPr>
+      <w:r>
+        <w:rPr>
+          <w:rFonts w:ascii="TimesNewRomanPSMT" w:hAnsi="TimesNewRomanPSMT"/>
+        </w:rPr>
+        <w:t>describe variables including the outcome, the randomized treatment variable, and any other predictors and their scales of measurement (2 pts)</w:t>
+      </w:r>
     </w:p>
     <w:p>
       <w:pPr>
-        <w:rPr>
-          <w:rFonts w:ascii="Times New Roman" w:hAnsi="Times New Roman" w:cs="Times New Roman"/>
-        </w:rPr>
-      </w:pPr>
+        <w:pStyle w:val="NormalWeb"/>
+        <w:numPr>
+          <w:ilvl w:val="0"/>
+          <w:numId w:val="3"/>
+        </w:numPr>
+      </w:pPr>
+      <w:r>
+        <w:rPr>
+          <w:rFonts w:ascii="TimesNewRomanPSMT" w:hAnsi="TimesNewRomanPSMT"/>
+        </w:rPr>
+        <w:t xml:space="preserve">give information on number of cases and the extent of missing data, if any (1 </w:t>
+      </w:r>
+      <w:proofErr w:type="spellStart"/>
+      <w:r>
+        <w:rPr>
+          <w:rFonts w:ascii="TimesNewRomanPSMT" w:hAnsi="TimesNewRomanPSMT"/>
+        </w:rPr>
+        <w:t>pt</w:t>
+      </w:r>
+      <w:proofErr w:type="spellEnd"/>
+      <w:r>
+        <w:rPr>
+          <w:rFonts w:ascii="TimesNewRomanPSMT" w:hAnsi="TimesNewRomanPSMT"/>
+        </w:rPr>
+        <w:t xml:space="preserve">) </w:t>
+      </w:r>
     </w:p>
     <w:p>
       <w:pPr>
-        <w:pStyle w:val="ListParagraph"/>
+        <w:pStyle w:val="NormalWeb"/>
         <w:numPr>
           <w:ilvl w:val="0"/>
-          <w:numId w:val="1"/>
+          <w:numId w:val="3"/>
         </w:numPr>
-        <w:rPr>
-          <w:rFonts w:ascii="Times New Roman" w:hAnsi="Times New Roman" w:cs="Times New Roman"/>
-        </w:rPr>
-      </w:pPr>
-      <w:r>
-        <w:rPr>
-          <w:rFonts w:ascii="Times New Roman" w:hAnsi="Times New Roman" w:cs="Times New Roman"/>
-        </w:rPr>
-        <w:t xml:space="preserve">Context on data and original research questions </w:t>
+      </w:pPr>
+      <w:r>
+        <w:rPr>
+          <w:rFonts w:ascii="TimesNewRomanPSMT" w:hAnsi="TimesNewRomanPSMT"/>
+        </w:rPr>
+        <w:t xml:space="preserve">provide basic summaries of the variables with univariate graphical plots (1 </w:t>
+      </w:r>
+      <w:proofErr w:type="spellStart"/>
+      <w:r>
+        <w:rPr>
+          <w:rFonts w:ascii="TimesNewRomanPSMT" w:hAnsi="TimesNewRomanPSMT"/>
+        </w:rPr>
+        <w:t>pt</w:t>
+      </w:r>
+      <w:proofErr w:type="spellEnd"/>
+      <w:r>
+        <w:rPr>
+          <w:rFonts w:ascii="TimesNewRomanPSMT" w:hAnsi="TimesNewRomanPSMT"/>
+        </w:rPr>
+        <w:t xml:space="preserve">) </w:t>
       </w:r>
     </w:p>
     <w:p>
       <w:pPr>
-        <w:pStyle w:val="ListParagraph"/>
+        <w:pStyle w:val="NormalWeb"/>
+        <w:rPr>
+          <w:rFonts w:ascii="TimesNewRomanPSMT" w:hAnsi="TimesNewRomanPSMT"/>
+        </w:rPr>
+      </w:pPr>
+      <w:r>
+        <w:rPr>
+          <w:rFonts w:ascii="TimesNewRomanPSMT" w:hAnsi="TimesNewRomanPSMT"/>
+        </w:rPr>
+        <w:t>Description of the research questions:</w:t>
+      </w:r>
+    </w:p>
+    <w:p>
+      <w:pPr>
+        <w:pStyle w:val="NormalWeb"/>
         <w:numPr>
           <w:ilvl w:val="0"/>
-          <w:numId w:val="1"/>
+          <w:numId w:val="4"/>
         </w:numPr>
+      </w:pPr>
+      <w:r>
+        <w:rPr>
+          <w:rFonts w:ascii="TimesNewRomanPSMT" w:hAnsi="TimesNewRomanPSMT"/>
+        </w:rPr>
+        <w:t xml:space="preserve">clearly state research hypotheses, labeling them RQ1, RQ2, etc. (1 </w:t>
+      </w:r>
+      <w:proofErr w:type="spellStart"/>
+      <w:r>
+        <w:rPr>
+          <w:rFonts w:ascii="TimesNewRomanPSMT" w:hAnsi="TimesNewRomanPSMT"/>
+        </w:rPr>
+        <w:t>pt</w:t>
+      </w:r>
+      <w:proofErr w:type="spellEnd"/>
+      <w:r>
+        <w:rPr>
+          <w:rFonts w:ascii="TimesNewRomanPSMT" w:hAnsi="TimesNewRomanPSMT"/>
+        </w:rPr>
+        <w:t>)</w:t>
+      </w:r>
+    </w:p>
+    <w:p>
+      <w:pPr>
+        <w:pStyle w:val="NormalWeb"/>
+        <w:numPr>
+          <w:ilvl w:val="0"/>
+          <w:numId w:val="4"/>
+        </w:numPr>
+      </w:pPr>
+      <w:r>
+        <w:rPr>
+          <w:rFonts w:ascii="TimesNewRomanPSMT" w:hAnsi="TimesNewRomanPSMT"/>
+        </w:rPr>
+        <w:t xml:space="preserve">describe the statistical methods you will use to investigate them (1 </w:t>
+      </w:r>
+      <w:proofErr w:type="spellStart"/>
+      <w:r>
+        <w:rPr>
+          <w:rFonts w:ascii="TimesNewRomanPSMT" w:hAnsi="TimesNewRomanPSMT"/>
+        </w:rPr>
+        <w:t>pt</w:t>
+      </w:r>
+      <w:proofErr w:type="spellEnd"/>
+      <w:r>
+        <w:rPr>
+          <w:rFonts w:ascii="TimesNewRomanPSMT" w:hAnsi="TimesNewRomanPSMT"/>
+        </w:rPr>
+        <w:t>)</w:t>
+      </w:r>
+    </w:p>
+    <w:p>
+      <w:pPr>
+        <w:pStyle w:val="NormalWeb"/>
+        <w:numPr>
+          <w:ilvl w:val="0"/>
+          <w:numId w:val="4"/>
+        </w:numPr>
+      </w:pPr>
+      <w:r>
+        <w:rPr>
+          <w:rFonts w:ascii="TimesNewRomanPSMT" w:hAnsi="TimesNewRomanPSMT"/>
+        </w:rPr>
+        <w:t>d</w:t>
+      </w:r>
+      <w:r>
+        <w:rPr>
+          <w:rFonts w:ascii="TimesNewRomanPSMT" w:hAnsi="TimesNewRomanPSMT"/>
+        </w:rPr>
+        <w:t xml:space="preserve">iscuss the assumptions of the methods and how you check their tenability (1 </w:t>
+      </w:r>
+      <w:proofErr w:type="spellStart"/>
+      <w:r>
+        <w:rPr>
+          <w:rFonts w:ascii="TimesNewRomanPSMT" w:hAnsi="TimesNewRomanPSMT"/>
+        </w:rPr>
+        <w:t>pt</w:t>
+      </w:r>
+      <w:proofErr w:type="spellEnd"/>
+      <w:r>
+        <w:rPr>
+          <w:rFonts w:ascii="TimesNewRomanPSMT" w:hAnsi="TimesNewRomanPSMT"/>
+        </w:rPr>
+        <w:t xml:space="preserve">) </w:t>
+      </w:r>
+    </w:p>
+    <w:p>
+      <w:pPr>
+        <w:pStyle w:val="NormalWeb"/>
+        <w:numPr>
+          <w:ilvl w:val="0"/>
+          <w:numId w:val="4"/>
+        </w:numPr>
+      </w:pPr>
+      <w:r>
+        <w:rPr>
+          <w:rFonts w:ascii="TimesNewRomanPSMT" w:hAnsi="TimesNewRomanPSMT"/>
+        </w:rPr>
+        <w:t xml:space="preserve">discuss Type I error rate control strategy for contrasts tests (1 </w:t>
+      </w:r>
+      <w:proofErr w:type="spellStart"/>
+      <w:r>
+        <w:rPr>
+          <w:rFonts w:ascii="TimesNewRomanPSMT" w:hAnsi="TimesNewRomanPSMT"/>
+        </w:rPr>
+        <w:t>pt</w:t>
+      </w:r>
+      <w:proofErr w:type="spellEnd"/>
+      <w:r>
+        <w:rPr>
+          <w:rFonts w:ascii="TimesNewRomanPSMT" w:hAnsi="TimesNewRomanPSMT"/>
+        </w:rPr>
+        <w:t xml:space="preserve">) </w:t>
+      </w:r>
+    </w:p>
+    <w:p>
+      <w:pPr>
         <w:rPr>
           <w:rFonts w:ascii="Times New Roman" w:hAnsi="Times New Roman" w:cs="Times New Roman"/>
         </w:rPr>
@@ -136,6 +349,345 @@
 <file path=word/numbering.xml><?xml version="1.0" encoding="utf-8"?>
 <w:numbering xmlns:wpc="http://schemas.microsoft.com/office/word/2010/wordprocessingCanvas" xmlns:cx="http://schemas.microsoft.com/office/drawing/2014/chartex" xmlns:cx1="http://schemas.microsoft.com/office/drawing/2015/9/8/chartex" xmlns:cx2="http://schemas.microsoft.com/office/drawing/2015/10/21/chartex" xmlns:cx3="http://schemas.microsoft.com/office/drawing/2016/5/9/chartex" xmlns:cx4="http://schemas.microsoft.com/office/drawing/2016/5/10/chartex" xmlns:cx5="http://schemas.microsoft.com/office/drawing/2016/5/11/chartex" xmlns:cx6="http://schemas.microsoft.com/office/drawing/2016/5/12/chartex" xmlns:cx7="http://schemas.microsoft.com/office/drawing/2016/5/13/chartex" xmlns:cx8="http://schemas.microsoft.com/office/drawing/2016/5/14/chartex" xmlns:mc="http://schemas.openxmlformats.org/markup-compatibility/2006" xmlns:aink="http://schemas.microsoft.com/office/drawing/2016/ink" xmlns:am3d="http://schemas.microsoft.com/office/drawing/2017/model3d" xmlns:o="urn:schemas-microsoft-com:office:office" xmlns:r="http://schemas.openxmlformats.org/officeDocument/2006/relationships" xmlns:m="http://schemas.openxmlformats.org/officeDocument/2006/math" xmlns:v="urn:schemas-microsoft-com:vml" xmlns:wp14="http://schemas.microsoft.com/office/word/2010/wordprocessingDrawing" xmlns:wp="http://schemas.openxmlformats.org/drawingml/2006/wordprocessingDrawing" xmlns:w10="urn:schemas-microsoft-com:office:word" xmlns:w="http://schemas.openxmlformats.org/wordprocessingml/2006/main" xmlns:w14="http://schemas.microsoft.com/office/word/2010/wordml" xmlns:w15="http://schemas.microsoft.com/office/word/2012/wordml" xmlns:w16cex="http://schemas.microsoft.com/office/word/2018/wordml/cex" xmlns:w16cid="http://schemas.microsoft.com/office/word/2016/wordml/cid" xmlns:w16="http://schemas.microsoft.com/office/word/2018/wordml" xmlns:w16se="http://schemas.microsoft.com/office/word/2015/wordml/symex" xmlns:wpg="http://schemas.microsoft.com/office/word/2010/wordprocessingGroup" xmlns:wpi="http://schemas.microsoft.com/office/word/2010/wordprocessingInk" xmlns:wne="http://schemas.microsoft.com/office/word/2006/wordml" xmlns:wps="http://schemas.microsoft.com/office/word/2010/wordprocessingShape" mc:Ignorable="w14 w15 w16se w16cid w16 w16cex wp14">
   <w:abstractNum w:abstractNumId="0" w15:restartNumberingAfterBreak="0">
+    <w:nsid w:val="05A07752"/>
+    <w:multiLevelType w:val="multilevel"/>
+    <w:tmpl w:val="9E8CE0A0"/>
+    <w:lvl w:ilvl="0">
+      <w:start w:val="1"/>
+      <w:numFmt w:val="decimal"/>
+      <w:lvlText w:val="%1."/>
+      <w:lvlJc w:val="left"/>
+      <w:pPr>
+        <w:tabs>
+          <w:tab w:val="num" w:pos="720"/>
+        </w:tabs>
+        <w:ind w:left="720" w:hanging="360"/>
+      </w:pPr>
+    </w:lvl>
+    <w:lvl w:ilvl="1" w:tentative="1">
+      <w:start w:val="1"/>
+      <w:numFmt w:val="decimal"/>
+      <w:lvlText w:val="%2."/>
+      <w:lvlJc w:val="left"/>
+      <w:pPr>
+        <w:tabs>
+          <w:tab w:val="num" w:pos="1440"/>
+        </w:tabs>
+        <w:ind w:left="1440" w:hanging="360"/>
+      </w:pPr>
+    </w:lvl>
+    <w:lvl w:ilvl="2" w:tentative="1">
+      <w:start w:val="1"/>
+      <w:numFmt w:val="decimal"/>
+      <w:lvlText w:val="%3."/>
+      <w:lvlJc w:val="left"/>
+      <w:pPr>
+        <w:tabs>
+          <w:tab w:val="num" w:pos="2160"/>
+        </w:tabs>
+        <w:ind w:left="2160" w:hanging="360"/>
+      </w:pPr>
+    </w:lvl>
+    <w:lvl w:ilvl="3" w:tentative="1">
+      <w:start w:val="1"/>
+      <w:numFmt w:val="decimal"/>
+      <w:lvlText w:val="%4."/>
+      <w:lvlJc w:val="left"/>
+      <w:pPr>
+        <w:tabs>
+          <w:tab w:val="num" w:pos="2880"/>
+        </w:tabs>
+        <w:ind w:left="2880" w:hanging="360"/>
+      </w:pPr>
+    </w:lvl>
+    <w:lvl w:ilvl="4" w:tentative="1">
+      <w:start w:val="1"/>
+      <w:numFmt w:val="decimal"/>
+      <w:lvlText w:val="%5."/>
+      <w:lvlJc w:val="left"/>
+      <w:pPr>
+        <w:tabs>
+          <w:tab w:val="num" w:pos="3600"/>
+        </w:tabs>
+        <w:ind w:left="3600" w:hanging="360"/>
+      </w:pPr>
+    </w:lvl>
+    <w:lvl w:ilvl="5" w:tentative="1">
+      <w:start w:val="1"/>
+      <w:numFmt w:val="decimal"/>
+      <w:lvlText w:val="%6."/>
+      <w:lvlJc w:val="left"/>
+      <w:pPr>
+        <w:tabs>
+          <w:tab w:val="num" w:pos="4320"/>
+        </w:tabs>
+        <w:ind w:left="4320" w:hanging="360"/>
+      </w:pPr>
+    </w:lvl>
+    <w:lvl w:ilvl="6" w:tentative="1">
+      <w:start w:val="1"/>
+      <w:numFmt w:val="decimal"/>
+      <w:lvlText w:val="%7."/>
+      <w:lvlJc w:val="left"/>
+      <w:pPr>
+        <w:tabs>
+          <w:tab w:val="num" w:pos="5040"/>
+        </w:tabs>
+        <w:ind w:left="5040" w:hanging="360"/>
+      </w:pPr>
+    </w:lvl>
+    <w:lvl w:ilvl="7" w:tentative="1">
+      <w:start w:val="1"/>
+      <w:numFmt w:val="decimal"/>
+      <w:lvlText w:val="%8."/>
+      <w:lvlJc w:val="left"/>
+      <w:pPr>
+        <w:tabs>
+          <w:tab w:val="num" w:pos="5760"/>
+        </w:tabs>
+        <w:ind w:left="5760" w:hanging="360"/>
+      </w:pPr>
+    </w:lvl>
+    <w:lvl w:ilvl="8" w:tentative="1">
+      <w:start w:val="1"/>
+      <w:numFmt w:val="decimal"/>
+      <w:lvlText w:val="%9."/>
+      <w:lvlJc w:val="left"/>
+      <w:pPr>
+        <w:tabs>
+          <w:tab w:val="num" w:pos="6480"/>
+        </w:tabs>
+        <w:ind w:left="6480" w:hanging="360"/>
+      </w:pPr>
+    </w:lvl>
+  </w:abstractNum>
+  <w:abstractNum w:abstractNumId="1" w15:restartNumberingAfterBreak="0">
+    <w:nsid w:val="2CCC4EBB"/>
+    <w:multiLevelType w:val="hybridMultilevel"/>
+    <w:tmpl w:val="5768C63C"/>
+    <w:lvl w:ilvl="0" w:tplc="04090001">
+      <w:start w:val="1"/>
+      <w:numFmt w:val="bullet"/>
+      <w:lvlText w:val=""/>
+      <w:lvlJc w:val="left"/>
+      <w:pPr>
+        <w:ind w:left="720" w:hanging="360"/>
+      </w:pPr>
+      <w:rPr>
+        <w:rFonts w:ascii="Symbol" w:hAnsi="Symbol" w:hint="default"/>
+      </w:rPr>
+    </w:lvl>
+    <w:lvl w:ilvl="1" w:tplc="04090003" w:tentative="1">
+      <w:start w:val="1"/>
+      <w:numFmt w:val="bullet"/>
+      <w:lvlText w:val="o"/>
+      <w:lvlJc w:val="left"/>
+      <w:pPr>
+        <w:ind w:left="1440" w:hanging="360"/>
+      </w:pPr>
+      <w:rPr>
+        <w:rFonts w:ascii="Courier New" w:hAnsi="Courier New" w:cs="Courier New" w:hint="default"/>
+      </w:rPr>
+    </w:lvl>
+    <w:lvl w:ilvl="2" w:tplc="04090005" w:tentative="1">
+      <w:start w:val="1"/>
+      <w:numFmt w:val="bullet"/>
+      <w:lvlText w:val=""/>
+      <w:lvlJc w:val="left"/>
+      <w:pPr>
+        <w:ind w:left="2160" w:hanging="360"/>
+      </w:pPr>
+      <w:rPr>
+        <w:rFonts w:ascii="Wingdings" w:hAnsi="Wingdings" w:hint="default"/>
+      </w:rPr>
+    </w:lvl>
+    <w:lvl w:ilvl="3" w:tplc="04090001" w:tentative="1">
+      <w:start w:val="1"/>
+      <w:numFmt w:val="bullet"/>
+      <w:lvlText w:val=""/>
+      <w:lvlJc w:val="left"/>
+      <w:pPr>
+        <w:ind w:left="2880" w:hanging="360"/>
+      </w:pPr>
+      <w:rPr>
+        <w:rFonts w:ascii="Symbol" w:hAnsi="Symbol" w:hint="default"/>
+      </w:rPr>
+    </w:lvl>
+    <w:lvl w:ilvl="4" w:tplc="04090003" w:tentative="1">
+      <w:start w:val="1"/>
+      <w:numFmt w:val="bullet"/>
+      <w:lvlText w:val="o"/>
+      <w:lvlJc w:val="left"/>
+      <w:pPr>
+        <w:ind w:left="3600" w:hanging="360"/>
+      </w:pPr>
+      <w:rPr>
+        <w:rFonts w:ascii="Courier New" w:hAnsi="Courier New" w:cs="Courier New" w:hint="default"/>
+      </w:rPr>
+    </w:lvl>
+    <w:lvl w:ilvl="5" w:tplc="04090005" w:tentative="1">
+      <w:start w:val="1"/>
+      <w:numFmt w:val="bullet"/>
+      <w:lvlText w:val=""/>
+      <w:lvlJc w:val="left"/>
+      <w:pPr>
+        <w:ind w:left="4320" w:hanging="360"/>
+      </w:pPr>
+      <w:rPr>
+        <w:rFonts w:ascii="Wingdings" w:hAnsi="Wingdings" w:hint="default"/>
+      </w:rPr>
+    </w:lvl>
+    <w:lvl w:ilvl="6" w:tplc="04090001" w:tentative="1">
+      <w:start w:val="1"/>
+      <w:numFmt w:val="bullet"/>
+      <w:lvlText w:val=""/>
+      <w:lvlJc w:val="left"/>
+      <w:pPr>
+        <w:ind w:left="5040" w:hanging="360"/>
+      </w:pPr>
+      <w:rPr>
+        <w:rFonts w:ascii="Symbol" w:hAnsi="Symbol" w:hint="default"/>
+      </w:rPr>
+    </w:lvl>
+    <w:lvl w:ilvl="7" w:tplc="04090003" w:tentative="1">
+      <w:start w:val="1"/>
+      <w:numFmt w:val="bullet"/>
+      <w:lvlText w:val="o"/>
+      <w:lvlJc w:val="left"/>
+      <w:pPr>
+        <w:ind w:left="5760" w:hanging="360"/>
+      </w:pPr>
+      <w:rPr>
+        <w:rFonts w:ascii="Courier New" w:hAnsi="Courier New" w:cs="Courier New" w:hint="default"/>
+      </w:rPr>
+    </w:lvl>
+    <w:lvl w:ilvl="8" w:tplc="04090005" w:tentative="1">
+      <w:start w:val="1"/>
+      <w:numFmt w:val="bullet"/>
+      <w:lvlText w:val=""/>
+      <w:lvlJc w:val="left"/>
+      <w:pPr>
+        <w:ind w:left="6480" w:hanging="360"/>
+      </w:pPr>
+      <w:rPr>
+        <w:rFonts w:ascii="Wingdings" w:hAnsi="Wingdings" w:hint="default"/>
+      </w:rPr>
+    </w:lvl>
+  </w:abstractNum>
+  <w:abstractNum w:abstractNumId="2" w15:restartNumberingAfterBreak="0">
+    <w:nsid w:val="3E673D58"/>
+    <w:multiLevelType w:val="hybridMultilevel"/>
+    <w:tmpl w:val="5462BB82"/>
+    <w:lvl w:ilvl="0" w:tplc="04090001">
+      <w:start w:val="1"/>
+      <w:numFmt w:val="bullet"/>
+      <w:lvlText w:val=""/>
+      <w:lvlJc w:val="left"/>
+      <w:pPr>
+        <w:ind w:left="720" w:hanging="360"/>
+      </w:pPr>
+      <w:rPr>
+        <w:rFonts w:ascii="Symbol" w:hAnsi="Symbol" w:hint="default"/>
+      </w:rPr>
+    </w:lvl>
+    <w:lvl w:ilvl="1" w:tplc="04090003" w:tentative="1">
+      <w:start w:val="1"/>
+      <w:numFmt w:val="bullet"/>
+      <w:lvlText w:val="o"/>
+      <w:lvlJc w:val="left"/>
+      <w:pPr>
+        <w:ind w:left="1440" w:hanging="360"/>
+      </w:pPr>
+      <w:rPr>
+        <w:rFonts w:ascii="Courier New" w:hAnsi="Courier New" w:cs="Courier New" w:hint="default"/>
+      </w:rPr>
+    </w:lvl>
+    <w:lvl w:ilvl="2" w:tplc="04090005" w:tentative="1">
+      <w:start w:val="1"/>
+      <w:numFmt w:val="bullet"/>
+      <w:lvlText w:val=""/>
+      <w:lvlJc w:val="left"/>
+      <w:pPr>
+        <w:ind w:left="2160" w:hanging="360"/>
+      </w:pPr>
+      <w:rPr>
+        <w:rFonts w:ascii="Wingdings" w:hAnsi="Wingdings" w:hint="default"/>
+      </w:rPr>
+    </w:lvl>
+    <w:lvl w:ilvl="3" w:tplc="04090001" w:tentative="1">
+      <w:start w:val="1"/>
+      <w:numFmt w:val="bullet"/>
+      <w:lvlText w:val=""/>
+      <w:lvlJc w:val="left"/>
+      <w:pPr>
+        <w:ind w:left="2880" w:hanging="360"/>
+      </w:pPr>
+      <w:rPr>
+        <w:rFonts w:ascii="Symbol" w:hAnsi="Symbol" w:hint="default"/>
+      </w:rPr>
+    </w:lvl>
+    <w:lvl w:ilvl="4" w:tplc="04090003" w:tentative="1">
+      <w:start w:val="1"/>
+      <w:numFmt w:val="bullet"/>
+      <w:lvlText w:val="o"/>
+      <w:lvlJc w:val="left"/>
+      <w:pPr>
+        <w:ind w:left="3600" w:hanging="360"/>
+      </w:pPr>
+      <w:rPr>
+        <w:rFonts w:ascii="Courier New" w:hAnsi="Courier New" w:cs="Courier New" w:hint="default"/>
+      </w:rPr>
+    </w:lvl>
+    <w:lvl w:ilvl="5" w:tplc="04090005" w:tentative="1">
+      <w:start w:val="1"/>
+      <w:numFmt w:val="bullet"/>
+      <w:lvlText w:val=""/>
+      <w:lvlJc w:val="left"/>
+      <w:pPr>
+        <w:ind w:left="4320" w:hanging="360"/>
+      </w:pPr>
+      <w:rPr>
+        <w:rFonts w:ascii="Wingdings" w:hAnsi="Wingdings" w:hint="default"/>
+      </w:rPr>
+    </w:lvl>
+    <w:lvl w:ilvl="6" w:tplc="04090001" w:tentative="1">
+      <w:start w:val="1"/>
+      <w:numFmt w:val="bullet"/>
+      <w:lvlText w:val=""/>
+      <w:lvlJc w:val="left"/>
+      <w:pPr>
+        <w:ind w:left="5040" w:hanging="360"/>
+      </w:pPr>
+      <w:rPr>
+        <w:rFonts w:ascii="Symbol" w:hAnsi="Symbol" w:hint="default"/>
+      </w:rPr>
+    </w:lvl>
+    <w:lvl w:ilvl="7" w:tplc="04090003" w:tentative="1">
+      <w:start w:val="1"/>
+      <w:numFmt w:val="bullet"/>
+      <w:lvlText w:val="o"/>
+      <w:lvlJc w:val="left"/>
+      <w:pPr>
+        <w:ind w:left="5760" w:hanging="360"/>
+      </w:pPr>
+      <w:rPr>
+        <w:rFonts w:ascii="Courier New" w:hAnsi="Courier New" w:cs="Courier New" w:hint="default"/>
+      </w:rPr>
+    </w:lvl>
+    <w:lvl w:ilvl="8" w:tplc="04090005" w:tentative="1">
+      <w:start w:val="1"/>
+      <w:numFmt w:val="bullet"/>
+      <w:lvlText w:val=""/>
+      <w:lvlJc w:val="left"/>
+      <w:pPr>
+        <w:ind w:left="6480" w:hanging="360"/>
+      </w:pPr>
+      <w:rPr>
+        <w:rFonts w:ascii="Wingdings" w:hAnsi="Wingdings" w:hint="default"/>
+      </w:rPr>
+    </w:lvl>
+  </w:abstractNum>
+  <w:abstractNum w:abstractNumId="3" w15:restartNumberingAfterBreak="0">
     <w:nsid w:val="69B215BC"/>
     <w:multiLevelType w:val="hybridMultilevel"/>
     <w:tmpl w:val="2848BF28"/>
@@ -249,7 +801,16 @@
     </w:lvl>
   </w:abstractNum>
   <w:num w:numId="1">
+    <w:abstractNumId w:val="3"/>
+  </w:num>
+  <w:num w:numId="2">
     <w:abstractNumId w:val="0"/>
+  </w:num>
+  <w:num w:numId="3">
+    <w:abstractNumId w:val="1"/>
+  </w:num>
+  <w:num w:numId="4">
+    <w:abstractNumId w:val="2"/>
   </w:num>
 </w:numbering>
 </file>
@@ -687,6 +1248,20 @@
       <w:contextualSpacing/>
     </w:pPr>
   </w:style>
+  <w:style w:type="paragraph" w:styleId="NormalWeb">
+    <w:name w:val="Normal (Web)"/>
+    <w:basedOn w:val="Normal"/>
+    <w:uiPriority w:val="99"/>
+    <w:semiHidden/>
+    <w:unhideWhenUsed/>
+    <w:rsid w:val="00BA55B4"/>
+    <w:pPr>
+      <w:spacing w:before="100" w:beforeAutospacing="1" w:after="100" w:afterAutospacing="1"/>
+    </w:pPr>
+    <w:rPr>
+      <w:rFonts w:ascii="Times New Roman" w:eastAsia="Times New Roman" w:hAnsi="Times New Roman" w:cs="Times New Roman"/>
+    </w:rPr>
+  </w:style>
 </w:styles>
 </file>
 

</xml_diff>